<commit_message>
Added jar file extract command to meeting minutes for 09-15-2017
</commit_message>
<xml_diff>
--- a/documents/Meeting_Minutes_09-15-2017.docx
+++ b/documents/Meeting_Minutes_09-15-2017.docx
@@ -34,8 +34,6 @@
                 <w:szCs w:val="18"/>
               </w:rPr>
             </w:pPr>
-            <w:bookmarkStart w:id="0" w:name="_GoBack"/>
-            <w:bookmarkEnd w:id="0"/>
             <w:r>
               <w:rPr>
                 <w:rFonts w:ascii="Arial" w:hAnsi="Arial"/>
@@ -873,19 +871,8 @@
                 <w:sz w:val="18"/>
                 <w:szCs w:val="18"/>
               </w:rPr>
-              <w:t xml:space="preserve">Erin </w:t>
-            </w:r>
-            <w:proofErr w:type="spellStart"/>
-            <w:r>
-              <w:rPr>
-                <w:rFonts w:ascii="Arial" w:hAnsi="Arial"/>
-                <w:color w:val="000000" w:themeColor="text1"/>
-                <w:sz w:val="18"/>
-                <w:szCs w:val="18"/>
-              </w:rPr>
-              <w:t>Gurnett</w:t>
-            </w:r>
-            <w:proofErr w:type="spellEnd"/>
+              <w:t>Erin Gurnett</w:t>
+            </w:r>
           </w:p>
         </w:tc>
         <w:tc>
@@ -1070,37 +1057,15 @@
                 <w:szCs w:val="18"/>
               </w:rPr>
             </w:pPr>
-            <w:proofErr w:type="spellStart"/>
-            <w:r>
-              <w:rPr>
-                <w:rFonts w:ascii="Arial" w:hAnsi="Arial"/>
-                <w:color w:val="000000" w:themeColor="text1"/>
-                <w:sz w:val="18"/>
-                <w:szCs w:val="18"/>
-              </w:rPr>
-              <w:t>Jaziel</w:t>
-            </w:r>
-            <w:proofErr w:type="spellEnd"/>
-            <w:r>
-              <w:rPr>
-                <w:rFonts w:ascii="Arial" w:hAnsi="Arial"/>
-                <w:color w:val="000000" w:themeColor="text1"/>
-                <w:sz w:val="18"/>
-                <w:szCs w:val="18"/>
-              </w:rPr>
-              <w:t xml:space="preserve"> </w:t>
-            </w:r>
-            <w:proofErr w:type="spellStart"/>
-            <w:r>
-              <w:rPr>
-                <w:rFonts w:ascii="Arial" w:hAnsi="Arial"/>
-                <w:color w:val="000000" w:themeColor="text1"/>
-                <w:sz w:val="18"/>
-                <w:szCs w:val="18"/>
-              </w:rPr>
-              <w:t>Pauda</w:t>
-            </w:r>
-            <w:proofErr w:type="spellEnd"/>
+            <w:r>
+              <w:rPr>
+                <w:rFonts w:ascii="Arial" w:hAnsi="Arial"/>
+                <w:color w:val="000000" w:themeColor="text1"/>
+                <w:sz w:val="18"/>
+                <w:szCs w:val="18"/>
+              </w:rPr>
+              <w:t>Jaziel Pauda</w:t>
+            </w:r>
           </w:p>
         </w:tc>
         <w:tc>
@@ -1543,39 +1508,39 @@
                 <w:sz w:val="18"/>
                 <w:szCs w:val="18"/>
               </w:rPr>
-              <w:t xml:space="preserve">Worked together to get the Device issue fixed where our class compiled, but when running we received error that </w:t>
-            </w:r>
-            <w:proofErr w:type="spellStart"/>
-            <w:r>
-              <w:rPr>
-                <w:rFonts w:ascii="Arial" w:hAnsi="Arial"/>
-                <w:color w:val="000000" w:themeColor="text1"/>
-                <w:sz w:val="18"/>
-                <w:szCs w:val="18"/>
-              </w:rPr>
-              <w:t>ClassDefNotFound</w:t>
-            </w:r>
-            <w:proofErr w:type="spellEnd"/>
-            <w:r>
-              <w:rPr>
-                <w:rFonts w:ascii="Arial" w:hAnsi="Arial"/>
-                <w:color w:val="000000" w:themeColor="text1"/>
-                <w:sz w:val="18"/>
-                <w:szCs w:val="18"/>
-              </w:rPr>
-              <w:t>.  Joe found the solution of adding the Device-dist.jar to our path and using some command,</w:t>
-            </w:r>
-          </w:p>
-          <w:p>
-            <w:pPr>
-              <w:spacing w:line="360" w:lineRule="auto"/>
-              <w:rPr>
-                <w:rFonts w:ascii="Arial" w:hAnsi="Arial"/>
-                <w:color w:val="000000" w:themeColor="text1"/>
-                <w:sz w:val="18"/>
-                <w:szCs w:val="18"/>
-              </w:rPr>
-            </w:pPr>
+              <w:t>Worked together to get the Device issue fixed where our class compiled, but when running we received error that ClassDefNotFound.  Joe found the solution of adding the Device-dist.jar to our path and using some command,</w:t>
+            </w:r>
+          </w:p>
+          <w:p>
+            <w:pPr>
+              <w:spacing w:line="360" w:lineRule="auto"/>
+              <w:rPr>
+                <w:rFonts w:ascii="Arial" w:hAnsi="Arial"/>
+                <w:color w:val="000000" w:themeColor="text1"/>
+                <w:sz w:val="18"/>
+                <w:szCs w:val="18"/>
+              </w:rPr>
+            </w:pPr>
+            <w:r>
+              <w:rPr>
+                <w:rFonts w:ascii="Arial" w:hAnsi="Arial"/>
+                <w:color w:val="000000" w:themeColor="text1"/>
+                <w:sz w:val="18"/>
+                <w:szCs w:val="18"/>
+              </w:rPr>
+              <w:t>j</w:t>
+            </w:r>
+            <w:bookmarkStart w:id="0" w:name="_GoBack"/>
+            <w:bookmarkEnd w:id="0"/>
+            <w:r>
+              <w:rPr>
+                <w:rFonts w:ascii="Arial" w:hAnsi="Arial"/>
+                <w:color w:val="000000" w:themeColor="text1"/>
+                <w:sz w:val="18"/>
+                <w:szCs w:val="18"/>
+              </w:rPr>
+              <w:t>ava xf Device-dist.jar</w:t>
+            </w:r>
             <w:r>
               <w:rPr>
                 <w:rFonts w:ascii="Arial" w:hAnsi="Arial"/>
@@ -1603,27 +1568,7 @@
                 <w:sz w:val="18"/>
                 <w:szCs w:val="18"/>
               </w:rPr>
-              <w:t xml:space="preserve">I was then able to recompile and run our class and determine what updates had to </w:t>
-            </w:r>
-            <w:proofErr w:type="gramStart"/>
-            <w:r>
-              <w:rPr>
-                <w:rFonts w:ascii="Arial" w:hAnsi="Arial"/>
-                <w:color w:val="000000" w:themeColor="text1"/>
-                <w:sz w:val="18"/>
-                <w:szCs w:val="18"/>
-              </w:rPr>
-              <w:t>made</w:t>
-            </w:r>
-            <w:proofErr w:type="gramEnd"/>
-            <w:r>
-              <w:rPr>
-                <w:rFonts w:ascii="Arial" w:hAnsi="Arial"/>
-                <w:color w:val="000000" w:themeColor="text1"/>
-                <w:sz w:val="18"/>
-                <w:szCs w:val="18"/>
-              </w:rPr>
-              <w:t xml:space="preserve">.  </w:t>
+              <w:t xml:space="preserve">I was then able to recompile and run our class and determine what updates had to made.  </w:t>
             </w:r>
           </w:p>
         </w:tc>
@@ -1794,27 +1739,7 @@
                 <w:sz w:val="18"/>
                 <w:szCs w:val="18"/>
               </w:rPr>
-              <w:t xml:space="preserve">We had each team member add their individual reflection for our group to the newly created channel by Aaron of group reflections.  </w:t>
-            </w:r>
-            <w:proofErr w:type="spellStart"/>
-            <w:r>
-              <w:rPr>
-                <w:rFonts w:ascii="Arial" w:eastAsia="Times New Roman" w:hAnsi="Arial" w:cs="Arial"/>
-                <w:color w:val="333333"/>
-                <w:sz w:val="18"/>
-                <w:szCs w:val="18"/>
-              </w:rPr>
-              <w:t>Jaziel</w:t>
-            </w:r>
-            <w:proofErr w:type="spellEnd"/>
-            <w:r>
-              <w:rPr>
-                <w:rFonts w:ascii="Arial" w:eastAsia="Times New Roman" w:hAnsi="Arial" w:cs="Arial"/>
-                <w:color w:val="333333"/>
-                <w:sz w:val="18"/>
-                <w:szCs w:val="18"/>
-              </w:rPr>
-              <w:t xml:space="preserve"> volunteered to create the Wording for the Online text and compilation of our individual reflections as well as our class deliverable.</w:t>
+              <w:t>We had each team member add their individual reflection for our group to the newly created channel by Aaron of group reflections.  Jaziel volunteered to create the Wording for the Online text and compilation of our individual reflections as well as our class deliverable.</w:t>
             </w:r>
           </w:p>
           <w:p>
@@ -2154,9 +2079,8 @@
                 <w:szCs w:val="18"/>
               </w:rPr>
               <w:lastRenderedPageBreak/>
-              <w:t>test results from running three different patterns, [?</w:t>
-            </w:r>
-            <w:proofErr w:type="gramStart"/>
+              <w:t>test results from running three different patterns, [??--], [--??], and [-??-]</w:t>
+            </w:r>
             <w:r>
               <w:rPr>
                 <w:rFonts w:ascii="Arial" w:hAnsi="Arial"/>
@@ -2164,66 +2088,7 @@
                 <w:sz w:val="18"/>
                 <w:szCs w:val="18"/>
               </w:rPr>
-              <w:t>?</w:t>
-            </w:r>
-            <w:proofErr w:type="gramEnd"/>
-            <w:r>
-              <w:rPr>
-                <w:rFonts w:ascii="Arial" w:hAnsi="Arial"/>
-                <w:color w:val="000000"/>
-                <w:sz w:val="18"/>
-                <w:szCs w:val="18"/>
-              </w:rPr>
-              <w:t xml:space="preserve">--], [--??], </w:t>
-            </w:r>
-            <w:proofErr w:type="gramStart"/>
-            <w:r>
-              <w:rPr>
-                <w:rFonts w:ascii="Arial" w:hAnsi="Arial"/>
-                <w:color w:val="000000"/>
-                <w:sz w:val="18"/>
-                <w:szCs w:val="18"/>
-              </w:rPr>
-              <w:t>and</w:t>
-            </w:r>
-            <w:proofErr w:type="gramEnd"/>
-            <w:r>
-              <w:rPr>
-                <w:rFonts w:ascii="Arial" w:hAnsi="Arial"/>
-                <w:color w:val="000000"/>
-                <w:sz w:val="18"/>
-                <w:szCs w:val="18"/>
-              </w:rPr>
-              <w:t xml:space="preserve"> [-??</w:t>
-            </w:r>
-            <w:proofErr w:type="gramStart"/>
-            <w:r>
-              <w:rPr>
-                <w:rFonts w:ascii="Arial" w:hAnsi="Arial"/>
-                <w:color w:val="000000"/>
-                <w:sz w:val="18"/>
-                <w:szCs w:val="18"/>
-              </w:rPr>
-              <w:t>-]</w:t>
-            </w:r>
-            <w:r>
-              <w:rPr>
-                <w:rFonts w:ascii="Arial" w:hAnsi="Arial"/>
-                <w:color w:val="000000"/>
-                <w:sz w:val="18"/>
-                <w:szCs w:val="18"/>
-              </w:rPr>
-              <w:t xml:space="preserve">  Also</w:t>
-            </w:r>
-            <w:proofErr w:type="gramEnd"/>
-            <w:r>
-              <w:rPr>
-                <w:rFonts w:ascii="Arial" w:hAnsi="Arial"/>
-                <w:color w:val="000000"/>
-                <w:sz w:val="18"/>
-                <w:szCs w:val="18"/>
-              </w:rPr>
-              <w:t>, discuss our assignment deliverable.</w:t>
+              <w:t xml:space="preserve">  Also, discuss our assignment deliverable.</w:t>
             </w:r>
           </w:p>
         </w:tc>
@@ -2821,100 +2686,47 @@
                 <w:sz w:val="18"/>
                 <w:szCs w:val="18"/>
               </w:rPr>
-              <w:t xml:space="preserve">Before making any updates or additions to </w:t>
-            </w:r>
-            <w:proofErr w:type="spellStart"/>
-            <w:r>
-              <w:rPr>
-                <w:rFonts w:ascii="Arial" w:hAnsi="Arial"/>
-                <w:color w:val="000000" w:themeColor="text1"/>
-                <w:sz w:val="18"/>
-                <w:szCs w:val="18"/>
-              </w:rPr>
-              <w:t>Github</w:t>
-            </w:r>
-            <w:proofErr w:type="spellEnd"/>
-            <w:r>
-              <w:rPr>
-                <w:rFonts w:ascii="Arial" w:hAnsi="Arial"/>
-                <w:color w:val="000000" w:themeColor="text1"/>
-                <w:sz w:val="18"/>
-                <w:szCs w:val="18"/>
-              </w:rPr>
-              <w:t>, issue a</w:t>
-            </w:r>
-          </w:p>
-          <w:p>
-            <w:pPr>
-              <w:spacing w:line="360" w:lineRule="auto"/>
-              <w:rPr>
-                <w:rFonts w:ascii="Arial" w:hAnsi="Arial"/>
-                <w:color w:val="000000" w:themeColor="text1"/>
-                <w:sz w:val="18"/>
-                <w:szCs w:val="18"/>
-              </w:rPr>
-            </w:pPr>
-            <w:r>
-              <w:rPr>
-                <w:rFonts w:ascii="Arial" w:hAnsi="Arial"/>
-                <w:color w:val="000000" w:themeColor="text1"/>
-                <w:sz w:val="18"/>
-                <w:szCs w:val="18"/>
-              </w:rPr>
-              <w:t xml:space="preserve">Terminal command to update your local repository with the most current files on our </w:t>
-            </w:r>
-            <w:proofErr w:type="spellStart"/>
-            <w:r>
-              <w:rPr>
-                <w:rFonts w:ascii="Arial" w:hAnsi="Arial"/>
-                <w:color w:val="000000" w:themeColor="text1"/>
-                <w:sz w:val="18"/>
-                <w:szCs w:val="18"/>
-              </w:rPr>
-              <w:t>Github</w:t>
-            </w:r>
-            <w:proofErr w:type="spellEnd"/>
-            <w:r>
-              <w:rPr>
-                <w:rFonts w:ascii="Arial" w:hAnsi="Arial"/>
-                <w:color w:val="000000" w:themeColor="text1"/>
-                <w:sz w:val="18"/>
-                <w:szCs w:val="18"/>
-              </w:rPr>
-              <w:t xml:space="preserve"> Repository for this project:</w:t>
-            </w:r>
-          </w:p>
-          <w:p>
-            <w:pPr>
-              <w:spacing w:line="360" w:lineRule="auto"/>
-              <w:rPr>
-                <w:rFonts w:ascii="Arial" w:hAnsi="Arial"/>
-                <w:color w:val="000000" w:themeColor="text1"/>
-                <w:sz w:val="18"/>
-                <w:szCs w:val="18"/>
-              </w:rPr>
-            </w:pPr>
-            <w:proofErr w:type="spellStart"/>
-            <w:proofErr w:type="gramStart"/>
-            <w:r>
-              <w:rPr>
-                <w:rFonts w:ascii="Arial" w:hAnsi="Arial"/>
-                <w:color w:val="000000" w:themeColor="text1"/>
-                <w:sz w:val="18"/>
-                <w:szCs w:val="18"/>
-              </w:rPr>
-              <w:t>git</w:t>
-            </w:r>
-            <w:proofErr w:type="spellEnd"/>
-            <w:proofErr w:type="gramEnd"/>
-            <w:r>
-              <w:rPr>
-                <w:rFonts w:ascii="Arial" w:hAnsi="Arial"/>
-                <w:color w:val="000000" w:themeColor="text1"/>
-                <w:sz w:val="18"/>
-                <w:szCs w:val="18"/>
-              </w:rPr>
-              <w:t xml:space="preserve"> pull origin master</w:t>
+              <w:t>Before making any updates or additions to Github, issue a</w:t>
+            </w:r>
+          </w:p>
+          <w:p>
+            <w:pPr>
+              <w:spacing w:line="360" w:lineRule="auto"/>
+              <w:rPr>
+                <w:rFonts w:ascii="Arial" w:hAnsi="Arial"/>
+                <w:color w:val="000000" w:themeColor="text1"/>
+                <w:sz w:val="18"/>
+                <w:szCs w:val="18"/>
+              </w:rPr>
+            </w:pPr>
+            <w:r>
+              <w:rPr>
+                <w:rFonts w:ascii="Arial" w:hAnsi="Arial"/>
+                <w:color w:val="000000" w:themeColor="text1"/>
+                <w:sz w:val="18"/>
+                <w:szCs w:val="18"/>
+              </w:rPr>
+              <w:t>Terminal command to update your local repository with the most current files on our Github Repository for this project:</w:t>
+            </w:r>
+          </w:p>
+          <w:p>
+            <w:pPr>
+              <w:spacing w:line="360" w:lineRule="auto"/>
+              <w:rPr>
+                <w:rFonts w:ascii="Arial" w:hAnsi="Arial"/>
+                <w:color w:val="000000" w:themeColor="text1"/>
+                <w:sz w:val="18"/>
+                <w:szCs w:val="18"/>
+              </w:rPr>
+            </w:pPr>
+            <w:r>
+              <w:rPr>
+                <w:rFonts w:ascii="Arial" w:hAnsi="Arial"/>
+                <w:color w:val="000000" w:themeColor="text1"/>
+                <w:sz w:val="18"/>
+                <w:szCs w:val="18"/>
+              </w:rPr>
+              <w:t>git pull origin master</w:t>
             </w:r>
           </w:p>
         </w:tc>
@@ -5160,7 +4972,7 @@
   <a:extraClrSchemeLst/>
   <a:extLst>
     <a:ext uri="{05A4C25C-085E-4340-85A3-A5531E510DB2}">
-      <thm15:themeFamily xmlns="" xmlns:thm15="http://schemas.microsoft.com/office/thememl/2012/main" name="Office Theme" id="{62F939B6-93AF-4DB8-9C6B-D6C7DFDC589F}" vid="{4A3C46E8-61CC-4603-A589-7422A47A8E4A}"/>
+      <thm15:themeFamily xmlns:thm15="http://schemas.microsoft.com/office/thememl/2012/main" xmlns="" name="Office Theme" id="{62F939B6-93AF-4DB8-9C6B-D6C7DFDC589F}" vid="{4A3C46E8-61CC-4603-A589-7422A47A8E4A}"/>
     </a:ext>
   </a:extLst>
 </a:theme>
@@ -5171,7 +4983,7 @@
 </file>
 
 <file path=customXml/itemProps1.xml><?xml version="1.0" encoding="utf-8"?>
-<ds:datastoreItem xmlns:ds="http://schemas.openxmlformats.org/officeDocument/2006/customXml" ds:itemID="{72A0898E-C52D-9341-AD59-60126D62A14A}">
+<ds:datastoreItem xmlns:ds="http://schemas.openxmlformats.org/officeDocument/2006/customXml" ds:itemID="{0DFD958F-C071-CE40-B710-4909444EB5A6}">
   <ds:schemaRefs>
     <ds:schemaRef ds:uri="http://schemas.openxmlformats.org/officeDocument/2006/bibliography"/>
   </ds:schemaRefs>

</xml_diff>